<commit_message>
update system and report
</commit_message>
<xml_diff>
--- a/Báo cáo.docx
+++ b/Báo cáo.docx
@@ -4606,7 +4606,7 @@
           <w:lang w:val="vi-VN"/>
         </w:rPr>
         <w:drawing>
-          <wp:anchor distT="0" distB="0" distL="114300" distR="114300" simplePos="0" relativeHeight="251660288" behindDoc="0" locked="0" layoutInCell="1" allowOverlap="1" wp14:anchorId="40B43C05" wp14:editId="0298BA4C">
+          <wp:anchor distT="0" distB="0" distL="114300" distR="114300" simplePos="0" relativeHeight="251660288" behindDoc="0" locked="0" layoutInCell="1" allowOverlap="1" wp14:anchorId="40B43C05" wp14:editId="5F3584A5">
             <wp:simplePos x="0" y="0"/>
             <wp:positionH relativeFrom="column">
               <wp:posOffset>1606550</wp:posOffset>
@@ -5318,7 +5318,7 @@
         </w:rPr>
         <w:lastRenderedPageBreak/>
         <w:drawing>
-          <wp:anchor distT="0" distB="0" distL="114300" distR="114300" simplePos="0" relativeHeight="251667456" behindDoc="0" locked="0" layoutInCell="1" allowOverlap="1" wp14:anchorId="1876D2E1" wp14:editId="3D084DAD">
+          <wp:anchor distT="0" distB="0" distL="114300" distR="114300" simplePos="0" relativeHeight="251667456" behindDoc="0" locked="0" layoutInCell="1" allowOverlap="1" wp14:anchorId="1876D2E1" wp14:editId="49305B90">
             <wp:simplePos x="0" y="0"/>
             <wp:positionH relativeFrom="margin">
               <wp:posOffset>-165735</wp:posOffset>
@@ -5413,7 +5413,7 @@
           <w:lang w:val="vi-VN"/>
         </w:rPr>
         <w:drawing>
-          <wp:anchor distT="0" distB="0" distL="114300" distR="114300" simplePos="0" relativeHeight="251668480" behindDoc="0" locked="0" layoutInCell="1" allowOverlap="1" wp14:anchorId="18067E2A" wp14:editId="5ECB6C58">
+          <wp:anchor distT="0" distB="0" distL="114300" distR="114300" simplePos="0" relativeHeight="251668480" behindDoc="0" locked="0" layoutInCell="1" allowOverlap="1" wp14:anchorId="18067E2A" wp14:editId="02CE8E29">
             <wp:simplePos x="0" y="0"/>
             <wp:positionH relativeFrom="margin">
               <wp:posOffset>-276225</wp:posOffset>
@@ -5955,6 +5955,7 @@
       <w:r>
         <w:rPr>
           <w:rFonts w:ascii="Arial" w:hAnsi="Arial" w:cs="Arial"/>
+          <w:noProof/>
           <w:sz w:val="28"/>
           <w:szCs w:val="28"/>
         </w:rPr>
@@ -6091,6 +6092,9 @@
         </w:rPr>
       </w:pPr>
       <w:r>
+        <w:rPr>
+          <w:noProof/>
+        </w:rPr>
         <w:drawing>
           <wp:inline distT="0" distB="0" distL="0" distR="0" wp14:anchorId="37D5635D" wp14:editId="44672245">
             <wp:extent cx="3712464" cy="2391683"/>
@@ -6199,6 +6203,7 @@
       <w:r>
         <w:rPr>
           <w:rFonts w:ascii="Arial" w:hAnsi="Arial" w:cs="Arial"/>
+          <w:noProof/>
           <w:sz w:val="28"/>
           <w:szCs w:val="28"/>
         </w:rPr>
@@ -6343,6 +6348,7 @@
       <w:r>
         <w:rPr>
           <w:rFonts w:ascii="Arial" w:hAnsi="Arial" w:cs="Arial"/>
+          <w:noProof/>
           <w:sz w:val="28"/>
           <w:szCs w:val="28"/>
         </w:rPr>
@@ -6400,6 +6406,7 @@
       <w:r>
         <w:rPr>
           <w:rFonts w:ascii="Arial" w:hAnsi="Arial" w:cs="Arial"/>
+          <w:noProof/>
           <w:sz w:val="28"/>
           <w:szCs w:val="28"/>
         </w:rPr>
@@ -6537,6 +6544,7 @@
       <w:r>
         <w:rPr>
           <w:rFonts w:ascii="Arial" w:hAnsi="Arial" w:cs="Arial"/>
+          <w:noProof/>
           <w:sz w:val="28"/>
           <w:szCs w:val="28"/>
         </w:rPr>
@@ -6589,6 +6597,7 @@
       <w:r>
         <w:rPr>
           <w:rFonts w:ascii="Arial" w:hAnsi="Arial" w:cs="Arial"/>
+          <w:noProof/>
           <w:sz w:val="28"/>
           <w:szCs w:val="28"/>
         </w:rPr>
@@ -6710,6 +6719,7 @@
       <w:r>
         <w:rPr>
           <w:rFonts w:ascii="Arial" w:hAnsi="Arial" w:cs="Arial"/>
+          <w:noProof/>
           <w:sz w:val="28"/>
           <w:szCs w:val="28"/>
         </w:rPr>
@@ -6916,6 +6926,7 @@
       <w:r>
         <w:rPr>
           <w:rFonts w:ascii="Arial" w:hAnsi="Arial" w:cs="Arial"/>
+          <w:noProof/>
           <w:sz w:val="28"/>
           <w:szCs w:val="28"/>
         </w:rPr>
@@ -6983,15 +6994,7 @@
           <w:szCs w:val="28"/>
         </w:rPr>
         <w:lastRenderedPageBreak/>
-        <w:t xml:space="preserve">Danh sách bạn bè: </w:t>
-      </w:r>
-      <w:r>
-        <w:rPr>
-          <w:rFonts w:ascii="Arial" w:hAnsi="Arial" w:cs="Arial"/>
-          <w:sz w:val="28"/>
-          <w:szCs w:val="28"/>
-        </w:rPr>
-        <w:t xml:space="preserve">Nhấp vào user muốn xem lịch sử đăng nhập </w:t>
+        <w:t xml:space="preserve">Danh sách bạn bè: Nhấp vào user muốn xem lịch sử đăng nhập </w:t>
       </w:r>
       <w:r>
         <w:rPr>
@@ -7007,15 +7010,7 @@
           <w:sz w:val="28"/>
           <w:szCs w:val="28"/>
         </w:rPr>
-        <w:t xml:space="preserve"> Kéo xuống và xem </w:t>
-      </w:r>
-      <w:r>
-        <w:rPr>
-          <w:rFonts w:ascii="Arial" w:hAnsi="Arial" w:cs="Arial"/>
-          <w:sz w:val="28"/>
-          <w:szCs w:val="28"/>
-        </w:rPr>
-        <w:t>sanh sách bạn bè</w:t>
+        <w:t xml:space="preserve"> Kéo xuống và xem sanh sách bạn bè</w:t>
       </w:r>
     </w:p>
     <w:p>
@@ -7030,6 +7025,7 @@
       <w:r>
         <w:rPr>
           <w:rFonts w:ascii="Arial" w:hAnsi="Arial" w:cs="Arial"/>
+          <w:noProof/>
           <w:sz w:val="28"/>
           <w:szCs w:val="28"/>
         </w:rPr>
@@ -7152,6 +7148,7 @@
       <w:r>
         <w:rPr>
           <w:rFonts w:ascii="Arial" w:hAnsi="Arial" w:cs="Arial"/>
+          <w:noProof/>
           <w:sz w:val="28"/>
           <w:szCs w:val="28"/>
         </w:rPr>
@@ -7207,6 +7204,7 @@
       <w:r>
         <w:rPr>
           <w:rFonts w:ascii="Arial" w:hAnsi="Arial" w:cs="Arial"/>
+          <w:noProof/>
           <w:sz w:val="28"/>
           <w:szCs w:val="28"/>
         </w:rPr>
@@ -7363,6 +7361,7 @@
       <w:r>
         <w:rPr>
           <w:rFonts w:ascii="Arial" w:hAnsi="Arial" w:cs="Arial"/>
+          <w:noProof/>
           <w:sz w:val="28"/>
           <w:szCs w:val="28"/>
         </w:rPr>
@@ -7462,6 +7461,7 @@
       <w:r>
         <w:rPr>
           <w:rFonts w:ascii="Arial" w:hAnsi="Arial" w:cs="Arial"/>
+          <w:noProof/>
           <w:sz w:val="28"/>
           <w:szCs w:val="28"/>
         </w:rPr>
@@ -7574,6 +7574,7 @@
       <w:r>
         <w:rPr>
           <w:rFonts w:ascii="Arial" w:hAnsi="Arial" w:cs="Arial"/>
+          <w:noProof/>
           <w:sz w:val="28"/>
           <w:szCs w:val="28"/>
         </w:rPr>
@@ -7626,6 +7627,7 @@
       <w:r>
         <w:rPr>
           <w:rFonts w:ascii="Arial" w:hAnsi="Arial" w:cs="Arial"/>
+          <w:noProof/>
           <w:sz w:val="28"/>
           <w:szCs w:val="28"/>
         </w:rPr>
@@ -7708,6 +7710,7 @@
       <w:r>
         <w:rPr>
           <w:rFonts w:ascii="Arial" w:hAnsi="Arial" w:cs="Arial"/>
+          <w:noProof/>
           <w:sz w:val="28"/>
           <w:szCs w:val="28"/>
         </w:rPr>
@@ -7760,6 +7763,7 @@
       <w:r>
         <w:rPr>
           <w:rFonts w:ascii="Arial" w:hAnsi="Arial" w:cs="Arial"/>
+          <w:noProof/>
           <w:sz w:val="28"/>
           <w:szCs w:val="28"/>
         </w:rPr>
@@ -7897,6 +7901,7 @@
       <w:r>
         <w:rPr>
           <w:rFonts w:ascii="Arial" w:hAnsi="Arial" w:cs="Arial"/>
+          <w:noProof/>
           <w:sz w:val="28"/>
           <w:szCs w:val="28"/>
         </w:rPr>
@@ -8902,25 +8907,7 @@
           <w:sz w:val="28"/>
           <w:szCs w:val="28"/>
         </w:rPr>
-        <w:t xml:space="preserve"> Chọn </w:t>
-      </w:r>
-      <w:r>
-        <w:rPr>
-          <w:rFonts w:ascii="Arial" w:hAnsi="Arial" w:cs="Arial"/>
-          <w:noProof/>
-          <w:sz w:val="28"/>
-          <w:szCs w:val="28"/>
-        </w:rPr>
-        <w:t>Active Users</w:t>
-      </w:r>
-      <w:r>
-        <w:rPr>
-          <w:rFonts w:ascii="Arial" w:hAnsi="Arial" w:cs="Arial"/>
-          <w:noProof/>
-          <w:sz w:val="28"/>
-          <w:szCs w:val="28"/>
-        </w:rPr>
-        <w:t xml:space="preserve"> </w:t>
+        <w:t xml:space="preserve"> Chọn Active Users </w:t>
       </w:r>
       <w:r>
         <w:rPr>
@@ -8956,16 +8943,7 @@
           <w:sz w:val="28"/>
           <w:szCs w:val="28"/>
         </w:rPr>
-        <w:t xml:space="preserve"> Chọn Fliter</w:t>
-      </w:r>
-      <w:r>
-        <w:rPr>
-          <w:rFonts w:ascii="Arial" w:hAnsi="Arial" w:cs="Arial"/>
-          <w:noProof/>
-          <w:sz w:val="28"/>
-          <w:szCs w:val="28"/>
-        </w:rPr>
-        <w:t xml:space="preserve"> </w:t>
+        <w:t xml:space="preserve"> Chọn Fliter </w:t>
       </w:r>
       <w:r>
         <w:rPr>
@@ -9645,6 +9623,7 @@
       <w:r>
         <w:rPr>
           <w:rFonts w:ascii="Arial" w:hAnsi="Arial" w:cs="Arial"/>
+          <w:noProof/>
           <w:sz w:val="28"/>
           <w:szCs w:val="28"/>
         </w:rPr>
@@ -9695,6 +9674,7 @@
       <w:r>
         <w:rPr>
           <w:rFonts w:ascii="Arial" w:hAnsi="Arial" w:cs="Arial"/>
+          <w:noProof/>
           <w:sz w:val="28"/>
           <w:szCs w:val="28"/>
         </w:rPr>
@@ -9745,6 +9725,7 @@
       <w:r>
         <w:rPr>
           <w:rFonts w:ascii="Arial" w:hAnsi="Arial" w:cs="Arial"/>
+          <w:noProof/>
           <w:sz w:val="28"/>
           <w:szCs w:val="28"/>
         </w:rPr>
@@ -9891,6 +9872,7 @@
       <w:r>
         <w:rPr>
           <w:rFonts w:ascii="Arial" w:hAnsi="Arial" w:cs="Arial"/>
+          <w:noProof/>
           <w:sz w:val="28"/>
           <w:szCs w:val="28"/>
         </w:rPr>
@@ -9943,6 +9925,7 @@
       <w:r>
         <w:rPr>
           <w:rFonts w:ascii="Arial" w:hAnsi="Arial" w:cs="Arial"/>
+          <w:noProof/>
           <w:sz w:val="28"/>
           <w:szCs w:val="28"/>
         </w:rPr>
@@ -9993,6 +9976,7 @@
       <w:r>
         <w:rPr>
           <w:rFonts w:ascii="Arial" w:hAnsi="Arial" w:cs="Arial"/>
+          <w:noProof/>
           <w:sz w:val="28"/>
           <w:szCs w:val="28"/>
         </w:rPr>
@@ -10098,6 +10082,7 @@
       <w:r>
         <w:rPr>
           <w:rFonts w:ascii="Arial" w:hAnsi="Arial" w:cs="Arial"/>
+          <w:noProof/>
           <w:sz w:val="28"/>
           <w:szCs w:val="28"/>
         </w:rPr>
@@ -10152,6 +10137,7 @@
       <w:r>
         <w:rPr>
           <w:rFonts w:ascii="Arial" w:hAnsi="Arial" w:cs="Arial"/>
+          <w:noProof/>
           <w:sz w:val="28"/>
           <w:szCs w:val="28"/>
         </w:rPr>
@@ -10219,15 +10205,7 @@
           <w:sz w:val="28"/>
           <w:szCs w:val="28"/>
         </w:rPr>
-        <w:t xml:space="preserve">: </w:t>
-      </w:r>
-      <w:r>
-        <w:rPr>
-          <w:rFonts w:ascii="Arial" w:hAnsi="Arial" w:cs="Arial"/>
-          <w:sz w:val="28"/>
-          <w:szCs w:val="28"/>
-        </w:rPr>
-        <w:t xml:space="preserve">Chọn All </w:t>
+        <w:t xml:space="preserve">: Chọn All </w:t>
       </w:r>
       <w:r>
         <w:rPr>
@@ -10259,23 +10237,7 @@
           <w:sz w:val="28"/>
           <w:szCs w:val="28"/>
         </w:rPr>
-        <w:t xml:space="preserve"> </w:t>
-      </w:r>
-      <w:r>
-        <w:rPr>
-          <w:rFonts w:ascii="Arial" w:hAnsi="Arial" w:cs="Arial"/>
-          <w:sz w:val="28"/>
-          <w:szCs w:val="28"/>
-        </w:rPr>
-        <w:t>Ở Change password, chọn Change</w:t>
-      </w:r>
-      <w:r>
-        <w:rPr>
-          <w:rFonts w:ascii="Arial" w:hAnsi="Arial" w:cs="Arial"/>
-          <w:sz w:val="28"/>
-          <w:szCs w:val="28"/>
-        </w:rPr>
-        <w:t xml:space="preserve"> </w:t>
+        <w:t xml:space="preserve"> Ở Change password, chọn Change </w:t>
       </w:r>
       <w:r>
         <w:rPr>
@@ -10291,23 +10253,7 @@
           <w:sz w:val="28"/>
           <w:szCs w:val="28"/>
         </w:rPr>
-        <w:t xml:space="preserve"> </w:t>
-      </w:r>
-      <w:r>
-        <w:rPr>
-          <w:rFonts w:ascii="Arial" w:hAnsi="Arial" w:cs="Arial"/>
-          <w:sz w:val="28"/>
-          <w:szCs w:val="28"/>
-        </w:rPr>
-        <w:t>Nhập mật khẩu cũ, mật khẩu mới và nhập lại mật khẩu mới</w:t>
-      </w:r>
-      <w:r>
-        <w:rPr>
-          <w:rFonts w:ascii="Arial" w:hAnsi="Arial" w:cs="Arial"/>
-          <w:sz w:val="28"/>
-          <w:szCs w:val="28"/>
-        </w:rPr>
-        <w:t xml:space="preserve"> </w:t>
+        <w:t xml:space="preserve"> Nhập mật khẩu cũ, mật khẩu mới và nhập lại mật khẩu mới </w:t>
       </w:r>
       <w:r>
         <w:rPr>
@@ -10323,15 +10269,7 @@
           <w:sz w:val="28"/>
           <w:szCs w:val="28"/>
         </w:rPr>
-        <w:t xml:space="preserve"> Chọn S</w:t>
-      </w:r>
-      <w:r>
-        <w:rPr>
-          <w:rFonts w:ascii="Arial" w:hAnsi="Arial" w:cs="Arial"/>
-          <w:sz w:val="28"/>
-          <w:szCs w:val="28"/>
-        </w:rPr>
-        <w:t>ubmit</w:t>
+        <w:t xml:space="preserve"> Chọn Submit</w:t>
       </w:r>
     </w:p>
     <w:p>
@@ -10346,6 +10284,7 @@
       <w:r>
         <w:rPr>
           <w:rFonts w:ascii="Arial" w:hAnsi="Arial" w:cs="Arial"/>
+          <w:noProof/>
           <w:sz w:val="28"/>
           <w:szCs w:val="28"/>
         </w:rPr>
@@ -10396,6 +10335,7 @@
       <w:r>
         <w:rPr>
           <w:rFonts w:ascii="Arial" w:hAnsi="Arial" w:cs="Arial"/>
+          <w:noProof/>
           <w:sz w:val="28"/>
           <w:szCs w:val="28"/>
         </w:rPr>
@@ -10564,6 +10504,7 @@
       <w:r>
         <w:rPr>
           <w:rFonts w:ascii="Arial" w:hAnsi="Arial" w:cs="Arial"/>
+          <w:noProof/>
           <w:sz w:val="28"/>
           <w:szCs w:val="28"/>
         </w:rPr>
@@ -10623,15 +10564,7 @@
           <w:sz w:val="28"/>
           <w:szCs w:val="28"/>
         </w:rPr>
-        <w:t xml:space="preserve">Tìm theo tên và yêu cầu kết bạn: </w:t>
-      </w:r>
-      <w:r>
-        <w:rPr>
-          <w:rFonts w:ascii="Arial" w:hAnsi="Arial" w:cs="Arial"/>
-          <w:sz w:val="28"/>
-          <w:szCs w:val="28"/>
-        </w:rPr>
-        <w:t xml:space="preserve">Nhập tên vào khung bên cạnh nút Search </w:t>
+        <w:t xml:space="preserve">Tìm theo tên và yêu cầu kết bạn: Nhập tên vào khung bên cạnh nút Search </w:t>
       </w:r>
       <w:r>
         <w:rPr>
@@ -10647,15 +10580,7 @@
           <w:sz w:val="28"/>
           <w:szCs w:val="28"/>
         </w:rPr>
-        <w:t xml:space="preserve"> Chọn Search</w:t>
-      </w:r>
-      <w:r>
-        <w:rPr>
-          <w:rFonts w:ascii="Arial" w:hAnsi="Arial" w:cs="Arial"/>
-          <w:sz w:val="28"/>
-          <w:szCs w:val="28"/>
-        </w:rPr>
-        <w:t xml:space="preserve"> </w:t>
+        <w:t xml:space="preserve"> Chọn Search </w:t>
       </w:r>
       <w:r>
         <w:rPr>
@@ -10686,6 +10611,7 @@
       <w:r>
         <w:rPr>
           <w:rFonts w:ascii="Arial" w:hAnsi="Arial" w:cs="Arial"/>
+          <w:noProof/>
           <w:sz w:val="28"/>
           <w:szCs w:val="28"/>
         </w:rPr>
@@ -10811,6 +10737,7 @@
       <w:r>
         <w:rPr>
           <w:rFonts w:ascii="Arial" w:hAnsi="Arial" w:cs="Arial"/>
+          <w:noProof/>
           <w:sz w:val="28"/>
           <w:szCs w:val="28"/>
         </w:rPr>
@@ -10962,6 +10889,7 @@
       <w:r>
         <w:rPr>
           <w:rFonts w:ascii="Arial" w:hAnsi="Arial" w:cs="Arial"/>
+          <w:noProof/>
           <w:sz w:val="28"/>
           <w:szCs w:val="28"/>
         </w:rPr>
@@ -11012,6 +10940,7 @@
       <w:r>
         <w:rPr>
           <w:rFonts w:ascii="Arial" w:hAnsi="Arial" w:cs="Arial"/>
+          <w:noProof/>
           <w:sz w:val="28"/>
           <w:szCs w:val="28"/>
         </w:rPr>
@@ -11167,6 +11096,7 @@
       <w:r>
         <w:rPr>
           <w:rFonts w:ascii="Arial" w:hAnsi="Arial" w:cs="Arial"/>
+          <w:noProof/>
           <w:sz w:val="28"/>
           <w:szCs w:val="28"/>
         </w:rPr>
@@ -11265,6 +11195,7 @@
       <w:r>
         <w:rPr>
           <w:rFonts w:ascii="Arial" w:hAnsi="Arial" w:cs="Arial"/>
+          <w:noProof/>
           <w:sz w:val="28"/>
           <w:szCs w:val="28"/>
         </w:rPr>
@@ -11389,6 +11320,7 @@
       <w:r>
         <w:rPr>
           <w:rFonts w:ascii="Arial" w:hAnsi="Arial" w:cs="Arial"/>
+          <w:noProof/>
           <w:sz w:val="28"/>
           <w:szCs w:val="28"/>
         </w:rPr>
@@ -11518,6 +11450,7 @@
       <w:r>
         <w:rPr>
           <w:rFonts w:ascii="Arial" w:hAnsi="Arial" w:cs="Arial"/>
+          <w:noProof/>
           <w:sz w:val="28"/>
           <w:szCs w:val="28"/>
         </w:rPr>
@@ -11609,6 +11542,7 @@
       <w:r>
         <w:rPr>
           <w:rFonts w:ascii="Arial" w:hAnsi="Arial" w:cs="Arial"/>
+          <w:noProof/>
           <w:sz w:val="28"/>
           <w:szCs w:val="28"/>
         </w:rPr>
@@ -11700,6 +11634,7 @@
       <w:r>
         <w:rPr>
           <w:rFonts w:ascii="Arial" w:hAnsi="Arial" w:cs="Arial"/>
+          <w:noProof/>
           <w:sz w:val="28"/>
           <w:szCs w:val="28"/>
         </w:rPr>
@@ -11742,19 +11677,184 @@
     </w:p>
     <w:p>
       <w:pPr>
-        <w:rPr>
-          <w:rFonts w:ascii="Arial" w:hAnsi="Arial" w:cs="Arial"/>
-          <w:sz w:val="28"/>
-          <w:szCs w:val="28"/>
-        </w:rPr>
-      </w:pPr>
-      <w:r>
-        <w:rPr>
-          <w:rFonts w:ascii="Arial" w:hAnsi="Arial" w:cs="Arial"/>
-          <w:sz w:val="28"/>
-          <w:szCs w:val="28"/>
-        </w:rPr>
-        <w:br w:type="page"/>
+        <w:pStyle w:val="ListParagraph"/>
+        <w:ind w:left="1080"/>
+        <w:rPr>
+          <w:rFonts w:ascii="Arial" w:hAnsi="Arial" w:cs="Arial"/>
+          <w:sz w:val="28"/>
+          <w:szCs w:val="28"/>
+        </w:rPr>
+      </w:pPr>
+    </w:p>
+    <w:p>
+      <w:pPr>
+        <w:pStyle w:val="ListParagraph"/>
+        <w:ind w:left="1080"/>
+        <w:rPr>
+          <w:rFonts w:ascii="Arial" w:hAnsi="Arial" w:cs="Arial"/>
+          <w:sz w:val="28"/>
+          <w:szCs w:val="28"/>
+        </w:rPr>
+      </w:pPr>
+    </w:p>
+    <w:p>
+      <w:pPr>
+        <w:pStyle w:val="ListParagraph"/>
+        <w:ind w:left="1080"/>
+        <w:rPr>
+          <w:rFonts w:ascii="Arial" w:hAnsi="Arial" w:cs="Arial"/>
+          <w:sz w:val="28"/>
+          <w:szCs w:val="28"/>
+        </w:rPr>
+      </w:pPr>
+    </w:p>
+    <w:p>
+      <w:pPr>
+        <w:pStyle w:val="ListParagraph"/>
+        <w:ind w:left="1080"/>
+        <w:rPr>
+          <w:rFonts w:ascii="Arial" w:hAnsi="Arial" w:cs="Arial"/>
+          <w:sz w:val="28"/>
+          <w:szCs w:val="28"/>
+        </w:rPr>
+      </w:pPr>
+    </w:p>
+    <w:p>
+      <w:pPr>
+        <w:pStyle w:val="ListParagraph"/>
+        <w:ind w:left="1080"/>
+        <w:rPr>
+          <w:rFonts w:ascii="Arial" w:hAnsi="Arial" w:cs="Arial"/>
+          <w:sz w:val="28"/>
+          <w:szCs w:val="28"/>
+        </w:rPr>
+      </w:pPr>
+    </w:p>
+    <w:p>
+      <w:pPr>
+        <w:pStyle w:val="ListParagraph"/>
+        <w:ind w:left="1080"/>
+        <w:rPr>
+          <w:rFonts w:ascii="Arial" w:hAnsi="Arial" w:cs="Arial"/>
+          <w:sz w:val="28"/>
+          <w:szCs w:val="28"/>
+        </w:rPr>
+      </w:pPr>
+    </w:p>
+    <w:p>
+      <w:pPr>
+        <w:pStyle w:val="ListParagraph"/>
+        <w:numPr>
+          <w:ilvl w:val="0"/>
+          <w:numId w:val="24"/>
+        </w:numPr>
+        <w:rPr>
+          <w:rFonts w:ascii="Arial" w:hAnsi="Arial" w:cs="Arial"/>
+          <w:sz w:val="28"/>
+          <w:szCs w:val="28"/>
+        </w:rPr>
+      </w:pPr>
+      <w:r>
+        <w:rPr>
+          <w:rFonts w:ascii="Arial" w:hAnsi="Arial" w:cs="Arial"/>
+          <w:sz w:val="28"/>
+          <w:szCs w:val="28"/>
+        </w:rPr>
+        <w:lastRenderedPageBreak/>
+        <w:t>Tìm kiếm chuỗi trong lịch sử chat với 1 người, có thể di chuyển đến đoạn chat đó</w:t>
+      </w:r>
+      <w:r>
+        <w:rPr>
+          <w:rFonts w:ascii="Arial" w:hAnsi="Arial" w:cs="Arial"/>
+          <w:sz w:val="28"/>
+          <w:szCs w:val="28"/>
+        </w:rPr>
+        <w:t xml:space="preserve">: Nhập nội dung tin nhắn cần tìm vào khung trống cạnh nút Search </w:t>
+      </w:r>
+      <w:r>
+        <w:rPr>
+          <w:rFonts w:ascii="Arial" w:hAnsi="Arial" w:cs="Arial"/>
+          <w:sz w:val="28"/>
+          <w:szCs w:val="28"/>
+        </w:rPr>
+        <w:sym w:font="Wingdings" w:char="F0E0"/>
+      </w:r>
+      <w:r>
+        <w:rPr>
+          <w:rFonts w:ascii="Arial" w:hAnsi="Arial" w:cs="Arial"/>
+          <w:sz w:val="28"/>
+          <w:szCs w:val="28"/>
+        </w:rPr>
+        <w:t xml:space="preserve"> Chọn search </w:t>
+      </w:r>
+      <w:r>
+        <w:rPr>
+          <w:rFonts w:ascii="Arial" w:hAnsi="Arial" w:cs="Arial"/>
+          <w:sz w:val="28"/>
+          <w:szCs w:val="28"/>
+        </w:rPr>
+        <w:sym w:font="Wingdings" w:char="F0E0"/>
+      </w:r>
+      <w:r>
+        <w:rPr>
+          <w:rFonts w:ascii="Arial" w:hAnsi="Arial" w:cs="Arial"/>
+          <w:sz w:val="28"/>
+          <w:szCs w:val="28"/>
+        </w:rPr>
+        <w:t xml:space="preserve"> Dùng 2 phím mũi tên để di chuyển đến tin nhắn trước hoặc sau tin nhắn đang tìm</w:t>
+      </w:r>
+    </w:p>
+    <w:p>
+      <w:pPr>
+        <w:ind w:left="1080"/>
+        <w:rPr>
+          <w:rFonts w:ascii="Arial" w:hAnsi="Arial" w:cs="Arial"/>
+          <w:sz w:val="28"/>
+          <w:szCs w:val="28"/>
+        </w:rPr>
+      </w:pPr>
+      <w:r>
+        <w:rPr>
+          <w:rFonts w:ascii="Arial" w:hAnsi="Arial" w:cs="Arial"/>
+          <w:noProof/>
+          <w:sz w:val="28"/>
+          <w:szCs w:val="28"/>
+        </w:rPr>
+        <w:drawing>
+          <wp:inline distT="0" distB="0" distL="0" distR="0" wp14:anchorId="25C082BA" wp14:editId="0AE7165E">
+            <wp:extent cx="3712464" cy="2161241"/>
+            <wp:effectExtent l="0" t="0" r="2540" b="0"/>
+            <wp:docPr id="87683288" name="Picture 1" descr="A screenshot of a computer&#10;&#10;Description automatically generated"/>
+            <wp:cNvGraphicFramePr>
+              <a:graphicFrameLocks xmlns:a="http://schemas.openxmlformats.org/drawingml/2006/main" noChangeAspect="1"/>
+            </wp:cNvGraphicFramePr>
+            <a:graphic xmlns:a="http://schemas.openxmlformats.org/drawingml/2006/main">
+              <a:graphicData uri="http://schemas.openxmlformats.org/drawingml/2006/picture">
+                <pic:pic xmlns:pic="http://schemas.openxmlformats.org/drawingml/2006/picture">
+                  <pic:nvPicPr>
+                    <pic:cNvPr id="87683288" name="Picture 1" descr="A screenshot of a computer&#10;&#10;Description automatically generated"/>
+                    <pic:cNvPicPr/>
+                  </pic:nvPicPr>
+                  <pic:blipFill>
+                    <a:blip r:embed="rId82"/>
+                    <a:stretch>
+                      <a:fillRect/>
+                    </a:stretch>
+                  </pic:blipFill>
+                  <pic:spPr>
+                    <a:xfrm>
+                      <a:off x="0" y="0"/>
+                      <a:ext cx="3712464" cy="2161241"/>
+                    </a:xfrm>
+                    <a:prstGeom prst="rect">
+                      <a:avLst/>
+                    </a:prstGeom>
+                  </pic:spPr>
+                </pic:pic>
+              </a:graphicData>
+            </a:graphic>
+          </wp:inline>
+        </w:drawing>
       </w:r>
     </w:p>
     <w:p>
@@ -11776,7 +11876,6 @@
           <w:sz w:val="28"/>
           <w:szCs w:val="28"/>
         </w:rPr>
-        <w:lastRenderedPageBreak/>
         <w:t>Nhóm chat</w:t>
       </w:r>
     </w:p>
@@ -11904,6 +12003,7 @@
       <w:r>
         <w:rPr>
           <w:rFonts w:ascii="Arial" w:hAnsi="Arial" w:cs="Arial"/>
+          <w:noProof/>
           <w:sz w:val="28"/>
           <w:szCs w:val="28"/>
         </w:rPr>
@@ -11923,7 +12023,7 @@
                     <pic:cNvPicPr/>
                   </pic:nvPicPr>
                   <pic:blipFill>
-                    <a:blip r:embed="rId82"/>
+                    <a:blip r:embed="rId83"/>
                     <a:stretch>
                       <a:fillRect/>
                     </a:stretch>
@@ -11957,6 +12057,7 @@
       <w:r>
         <w:rPr>
           <w:rFonts w:ascii="Arial" w:hAnsi="Arial" w:cs="Arial"/>
+          <w:noProof/>
           <w:sz w:val="28"/>
           <w:szCs w:val="28"/>
         </w:rPr>
@@ -11976,7 +12077,7 @@
                     <pic:cNvPicPr/>
                   </pic:nvPicPr>
                   <pic:blipFill>
-                    <a:blip r:embed="rId83"/>
+                    <a:blip r:embed="rId84"/>
                     <a:stretch>
                       <a:fillRect/>
                     </a:stretch>
@@ -12010,6 +12111,7 @@
       <w:r>
         <w:rPr>
           <w:rFonts w:ascii="Arial" w:hAnsi="Arial" w:cs="Arial"/>
+          <w:noProof/>
           <w:sz w:val="28"/>
           <w:szCs w:val="28"/>
         </w:rPr>
@@ -12029,7 +12131,7 @@
                     <pic:cNvPicPr/>
                   </pic:nvPicPr>
                   <pic:blipFill>
-                    <a:blip r:embed="rId84"/>
+                    <a:blip r:embed="rId85"/>
                     <a:stretch>
                       <a:fillRect/>
                     </a:stretch>
@@ -12069,6 +12171,7 @@
           <w:sz w:val="28"/>
           <w:szCs w:val="28"/>
         </w:rPr>
+        <w:lastRenderedPageBreak/>
         <w:t xml:space="preserve">Đổi tên nhóm: Chọn All </w:t>
       </w:r>
       <w:r>
@@ -12173,6 +12276,7 @@
       <w:r>
         <w:rPr>
           <w:rFonts w:ascii="Arial" w:hAnsi="Arial" w:cs="Arial"/>
+          <w:noProof/>
           <w:sz w:val="28"/>
           <w:szCs w:val="28"/>
         </w:rPr>
@@ -12192,7 +12296,7 @@
                     <pic:cNvPicPr/>
                   </pic:nvPicPr>
                   <pic:blipFill>
-                    <a:blip r:embed="rId85"/>
+                    <a:blip r:embed="rId86"/>
                     <a:stretch>
                       <a:fillRect/>
                     </a:stretch>
@@ -12223,6 +12327,7 @@
       <w:r>
         <w:rPr>
           <w:rFonts w:ascii="Arial" w:hAnsi="Arial" w:cs="Arial"/>
+          <w:noProof/>
           <w:sz w:val="28"/>
           <w:szCs w:val="28"/>
         </w:rPr>
@@ -12242,7 +12347,7 @@
                     <pic:cNvPicPr/>
                   </pic:nvPicPr>
                   <pic:blipFill rotWithShape="1">
-                    <a:blip r:embed="rId86"/>
+                    <a:blip r:embed="rId87"/>
                     <a:srcRect b="21370"/>
                     <a:stretch/>
                   </pic:blipFill>
@@ -12283,6 +12388,7 @@
       <w:r>
         <w:rPr>
           <w:rFonts w:ascii="Arial" w:hAnsi="Arial" w:cs="Arial"/>
+          <w:noProof/>
           <w:sz w:val="28"/>
           <w:szCs w:val="28"/>
         </w:rPr>
@@ -12302,7 +12408,7 @@
                     <pic:cNvPicPr/>
                   </pic:nvPicPr>
                   <pic:blipFill>
-                    <a:blip r:embed="rId87"/>
+                    <a:blip r:embed="rId88"/>
                     <a:stretch>
                       <a:fillRect/>
                     </a:stretch>
@@ -12342,7 +12448,6 @@
           <w:sz w:val="28"/>
           <w:szCs w:val="28"/>
         </w:rPr>
-        <w:lastRenderedPageBreak/>
         <w:t xml:space="preserve">Thêm thành viên: </w:t>
       </w:r>
       <w:r>
@@ -12414,6 +12519,7 @@
       <w:r>
         <w:rPr>
           <w:rFonts w:ascii="Arial" w:hAnsi="Arial" w:cs="Arial"/>
+          <w:noProof/>
           <w:sz w:val="28"/>
           <w:szCs w:val="28"/>
         </w:rPr>
@@ -12433,7 +12539,7 @@
                     <pic:cNvPicPr/>
                   </pic:nvPicPr>
                   <pic:blipFill>
-                    <a:blip r:embed="rId88"/>
+                    <a:blip r:embed="rId89"/>
                     <a:stretch>
                       <a:fillRect/>
                     </a:stretch>
@@ -12466,6 +12572,7 @@
       <w:r>
         <w:rPr>
           <w:rFonts w:ascii="Arial" w:hAnsi="Arial" w:cs="Arial"/>
+          <w:noProof/>
           <w:sz w:val="28"/>
           <w:szCs w:val="28"/>
         </w:rPr>
@@ -12485,7 +12592,7 @@
                     <pic:cNvPicPr/>
                   </pic:nvPicPr>
                   <pic:blipFill>
-                    <a:blip r:embed="rId89"/>
+                    <a:blip r:embed="rId90"/>
                     <a:stretch>
                       <a:fillRect/>
                     </a:stretch>
@@ -12518,6 +12625,7 @@
       <w:r>
         <w:rPr>
           <w:rFonts w:ascii="Arial" w:hAnsi="Arial" w:cs="Arial"/>
+          <w:noProof/>
           <w:sz w:val="28"/>
           <w:szCs w:val="28"/>
         </w:rPr>
@@ -12537,7 +12645,7 @@
                     <pic:cNvPicPr/>
                   </pic:nvPicPr>
                   <pic:blipFill>
-                    <a:blip r:embed="rId90"/>
+                    <a:blip r:embed="rId91"/>
                     <a:stretch>
                       <a:fillRect/>
                     </a:stretch>
@@ -12640,9 +12748,11 @@
       <w:r>
         <w:rPr>
           <w:rFonts w:ascii="Arial" w:hAnsi="Arial" w:cs="Arial"/>
-          <w:sz w:val="28"/>
-          <w:szCs w:val="28"/>
-        </w:rPr>
+          <w:noProof/>
+          <w:sz w:val="28"/>
+          <w:szCs w:val="28"/>
+        </w:rPr>
+        <w:lastRenderedPageBreak/>
         <w:drawing>
           <wp:inline distT="0" distB="0" distL="0" distR="0" wp14:anchorId="38DB9EF5" wp14:editId="1713665E">
             <wp:extent cx="3712464" cy="1877852"/>
@@ -12659,7 +12769,7 @@
                     <pic:cNvPicPr/>
                   </pic:nvPicPr>
                   <pic:blipFill>
-                    <a:blip r:embed="rId91"/>
+                    <a:blip r:embed="rId92"/>
                     <a:stretch>
                       <a:fillRect/>
                     </a:stretch>
@@ -12699,15 +12809,7 @@
           <w:sz w:val="28"/>
           <w:szCs w:val="28"/>
         </w:rPr>
-        <w:t xml:space="preserve">Xóa thành viên: </w:t>
-      </w:r>
-      <w:r>
-        <w:rPr>
-          <w:rFonts w:ascii="Arial" w:hAnsi="Arial" w:cs="Arial"/>
-          <w:sz w:val="28"/>
-          <w:szCs w:val="28"/>
-        </w:rPr>
-        <w:t xml:space="preserve">Chọn Manage </w:t>
+        <w:t xml:space="preserve">Xóa thành viên: Chọn Manage </w:t>
       </w:r>
       <w:r>
         <w:rPr>
@@ -12855,12 +12957,18 @@
       </w:r>
     </w:p>
     <w:p>
-      <w:hyperlink r:id="rId92" w:history="1">
+      <w:hyperlink r:id="rId93" w:history="1">
         <w:r>
           <w:rPr>
             <w:rStyle w:val="Hyperlink"/>
           </w:rPr>
-          <w:t>https://youtu.be/6UCnjmXmVRY</w:t>
+          <w:t>https://youtu.be/V_w8jWG3Cc</w:t>
+        </w:r>
+        <w:r>
+          <w:rPr>
+            <w:rStyle w:val="Hyperlink"/>
+          </w:rPr>
+          <w:t>Y</w:t>
         </w:r>
       </w:hyperlink>
     </w:p>
@@ -12881,7 +12989,7 @@
       </w:r>
     </w:p>
     <w:p>
-      <w:hyperlink r:id="rId93" w:history="1">
+      <w:hyperlink r:id="rId94" w:history="1">
         <w:r>
           <w:rPr>
             <w:rStyle w:val="Hyperlink"/>
@@ -12892,7 +13000,7 @@
     </w:p>
     <w:p/>
     <w:sectPr>
-      <w:footerReference w:type="default" r:id="rId94"/>
+      <w:footerReference w:type="default" r:id="rId95"/>
       <w:pgSz w:w="12240" w:h="15840"/>
       <w:pgMar w:top="1440" w:right="1440" w:bottom="1440" w:left="1440" w:header="720" w:footer="720" w:gutter="0"/>
       <w:pgNumType w:start="0"/>
@@ -15998,6 +16106,7 @@
   <w:style w:type="character" w:default="1" w:styleId="DefaultParagraphFont">
     <w:name w:val="Default Paragraph Font"/>
     <w:uiPriority w:val="1"/>
+    <w:semiHidden/>
     <w:unhideWhenUsed/>
   </w:style>
   <w:style w:type="table" w:default="1" w:styleId="TableNormal">

</xml_diff>